<commit_message>
Update CV document with latest changes
</commit_message>
<xml_diff>
--- a/docs/CV.docx
+++ b/docs/CV.docx
@@ -31,22 +31,11 @@
           <w:rFonts w:ascii="Calibri" w:hAnsi="Calibri" w:cs="Calibri"/>
           <w:b/>
           <w:bCs/>
-          <w:color w:val="275317" w:themeColor="accent6" w:themeShade="80"/>
-          <w:sz w:val="36"/>
-          <w:szCs w:val="36"/>
-        </w:rPr>
-      </w:pPr>
-      <w:r>
-        <w:rPr>
-          <w:rFonts w:ascii="Calibri" w:hAnsi="Calibri" w:cs="Calibri"/>
-          <w:b/>
-          <w:bCs/>
           <w:color w:val="3A7C22" w:themeColor="accent6" w:themeShade="BF"/>
           <w:sz w:val="44"/>
           <w:szCs w:val="44"/>
         </w:rPr>
-        <w:t xml:space="preserve">Computer Science </w:t>
-      </w:r>
+      </w:pPr>
       <w:r>
         <w:rPr>
           <w:rFonts w:ascii="Calibri" w:hAnsi="Calibri" w:cs="Calibri"/>
@@ -56,6 +45,17 @@
           <w:sz w:val="44"/>
           <w:szCs w:val="44"/>
         </w:rPr>
+        <w:t xml:space="preserve">Computer Science </w:t>
+      </w:r>
+      <w:r>
+        <w:rPr>
+          <w:rFonts w:ascii="Calibri" w:hAnsi="Calibri" w:cs="Calibri"/>
+          <w:b/>
+          <w:bCs/>
+          <w:color w:val="3A7C22" w:themeColor="accent6" w:themeShade="BF"/>
+          <w:sz w:val="44"/>
+          <w:szCs w:val="44"/>
+        </w:rPr>
         <w:t>Student</w:t>
       </w:r>
       <w:r>
@@ -63,12 +63,22 @@
           <w:rFonts w:ascii="Calibri" w:hAnsi="Calibri" w:cs="Calibri"/>
           <w:b/>
           <w:noProof/>
-          <w:color w:val="4EA72E" w:themeColor="accent6"/>
+          <w:color w:val="275317" w:themeColor="accent6" w:themeShade="80"/>
           <w:sz w:val="22"/>
           <w:szCs w:val="22"/>
         </w:rPr>
+      </w:r>
+      <w:r>
+        <w:rPr>
+          <w:rFonts w:ascii="Calibri" w:hAnsi="Calibri" w:cs="Calibri"/>
+          <w:b/>
+          <w:noProof/>
+          <w:color w:val="275317" w:themeColor="accent6" w:themeShade="80"/>
+          <w:sz w:val="22"/>
+          <w:szCs w:val="22"/>
+        </w:rPr>
         <w:pict w14:anchorId="6E0E4F4F">
-          <v:rect id="_x0000_i1032" alt="" style="width:451.3pt;height:.05pt;mso-width-percent:0;mso-height-percent:0;mso-width-percent:0;mso-height-percent:0" o:hralign="center" o:hrstd="t" o:hr="t" fillcolor="#a0a0a0" stroked="f"/>
+          <v:rect id="_x0000_i1025" alt="" style="width:451.3pt;height:.05pt;mso-width-percent:0;mso-height-percent:0;mso-width-percent:0;mso-height-percent:0" o:hralign="center" o:hrstd="t" o:hr="t" fillcolor="#a0a0a0" stroked="f"/>
         </w:pict>
       </w:r>
     </w:p>
@@ -348,8 +358,17 @@
           <w:sz w:val="22"/>
           <w:szCs w:val="22"/>
         </w:rPr>
+      </w:r>
+      <w:r>
+        <w:rPr>
+          <w:rFonts w:ascii="Calibri" w:hAnsi="Calibri" w:cs="Calibri"/>
+          <w:b/>
+          <w:noProof/>
+          <w:sz w:val="22"/>
+          <w:szCs w:val="22"/>
+        </w:rPr>
         <w:pict w14:anchorId="55A7CB41">
-          <v:rect id="_x0000_i1031" alt="" style="width:451.3pt;height:.05pt;mso-width-percent:0;mso-height-percent:0;mso-width-percent:0;mso-height-percent:0" o:hralign="center" o:hrstd="t" o:hr="t" fillcolor="#a0a0a0" stroked="f"/>
+          <v:rect id="_x0000_i1026" alt="" style="width:451.3pt;height:.05pt;mso-width-percent:0;mso-height-percent:0;mso-width-percent:0;mso-height-percent:0" o:hralign="center" o:hrstd="t" o:hr="t" fillcolor="#a0a0a0" stroked="f"/>
         </w:pict>
       </w:r>
     </w:p>
@@ -429,8 +448,17 @@
           <w:sz w:val="22"/>
           <w:szCs w:val="22"/>
         </w:rPr>
+      </w:r>
+      <w:r>
+        <w:rPr>
+          <w:rFonts w:ascii="Calibri" w:hAnsi="Calibri" w:cs="Calibri"/>
+          <w:b/>
+          <w:noProof/>
+          <w:sz w:val="22"/>
+          <w:szCs w:val="22"/>
+        </w:rPr>
         <w:pict w14:anchorId="03210197">
-          <v:rect id="_x0000_i1030" alt="" style="width:451.3pt;height:.05pt;mso-width-percent:0;mso-height-percent:0;mso-width-percent:0;mso-height-percent:0" o:hralign="center" o:hrstd="t" o:hr="t" fillcolor="#a0a0a0" stroked="f"/>
+          <v:rect id="_x0000_i1027" alt="" style="width:451.3pt;height:.05pt;mso-width-percent:0;mso-height-percent:0;mso-width-percent:0;mso-height-percent:0" o:hralign="center" o:hrstd="t" o:hr="t" fillcolor="#a0a0a0" stroked="f"/>
         </w:pict>
       </w:r>
     </w:p>
@@ -481,10 +509,20 @@
         <w:rPr>
           <w:rFonts w:ascii="Calibri" w:hAnsi="Calibri" w:cs="Calibri"/>
           <w:b/>
-          <w:sz w:val="20"/>
-          <w:szCs w:val="20"/>
-        </w:rPr>
-        <w:br/>
+          <w:bCs/>
+          <w:sz w:val="20"/>
+          <w:szCs w:val="20"/>
+        </w:rPr>
+        <w:t>,</w:t>
+      </w:r>
+      <w:r>
+        <w:rPr>
+          <w:rFonts w:ascii="Calibri" w:hAnsi="Calibri" w:cs="Calibri"/>
+          <w:b/>
+          <w:sz w:val="20"/>
+          <w:szCs w:val="20"/>
+        </w:rPr>
+        <w:t xml:space="preserve"> </w:t>
       </w:r>
       <w:r>
         <w:rPr>
@@ -497,17 +535,17 @@
         </w:rPr>
         <w:t>University of Dundee, Scotland</w:t>
       </w:r>
-    </w:p>
-    <w:p>
-      <w:pPr>
-        <w:ind w:right="1252"/>
-        <w:rPr>
-          <w:rFonts w:ascii="Calibri" w:hAnsi="Calibri" w:cs="Calibri"/>
-          <w:b/>
-          <w:sz w:val="20"/>
-          <w:szCs w:val="20"/>
-        </w:rPr>
-      </w:pPr>
+      <w:r>
+        <w:rPr>
+          <w:rFonts w:ascii="Calibri" w:hAnsi="Calibri" w:cs="Calibri"/>
+          <w:bCs/>
+          <w:i/>
+          <w:iCs/>
+          <w:sz w:val="20"/>
+          <w:szCs w:val="20"/>
+        </w:rPr>
+        <w:t xml:space="preserve">, </w:t>
+      </w:r>
       <w:r>
         <w:rPr>
           <w:rFonts w:ascii="Calibri" w:hAnsi="Calibri" w:cs="Calibri"/>
@@ -869,7 +907,7 @@
           <w:sz w:val="20"/>
           <w:szCs w:val="20"/>
         </w:rPr>
-        <w:br/>
+        <w:t xml:space="preserve">, </w:t>
       </w:r>
       <w:r>
         <w:rPr>
@@ -1025,8 +1063,17 @@
           <w:sz w:val="22"/>
           <w:szCs w:val="22"/>
         </w:rPr>
+      </w:r>
+      <w:r>
+        <w:rPr>
+          <w:rFonts w:ascii="Calibri" w:hAnsi="Calibri" w:cs="Calibri"/>
+          <w:b/>
+          <w:noProof/>
+          <w:sz w:val="22"/>
+          <w:szCs w:val="22"/>
+        </w:rPr>
         <w:pict w14:anchorId="15398CFC">
-          <v:rect id="_x0000_i1029" alt="" style="width:451.3pt;height:.05pt;mso-width-percent:0;mso-height-percent:0;mso-width-percent:0;mso-height-percent:0" o:hralign="center" o:hrstd="t" o:hr="t" fillcolor="#a0a0a0" stroked="f"/>
+          <v:rect id="_x0000_i1028" alt="" style="width:451.3pt;height:.05pt;mso-width-percent:0;mso-height-percent:0;mso-width-percent:0;mso-height-percent:0" o:hralign="center" o:hrstd="t" o:hr="t" fillcolor="#a0a0a0" stroked="f"/>
         </w:pict>
       </w:r>
     </w:p>
@@ -1084,17 +1131,16 @@
         </w:rPr>
         <w:t>Zulus Peri Peri Grill Dundee (Part-time)</w:t>
       </w:r>
-    </w:p>
-    <w:p>
-      <w:pPr>
-        <w:rPr>
-          <w:rFonts w:ascii="Calibri" w:hAnsi="Calibri" w:cs="Calibri"/>
-          <w:i/>
-          <w:iCs/>
-          <w:sz w:val="20"/>
-          <w:szCs w:val="20"/>
-        </w:rPr>
-      </w:pPr>
+      <w:r>
+        <w:rPr>
+          <w:rFonts w:ascii="Calibri" w:hAnsi="Calibri" w:cs="Calibri"/>
+          <w:b/>
+          <w:bCs/>
+          <w:sz w:val="20"/>
+          <w:szCs w:val="20"/>
+        </w:rPr>
+        <w:t xml:space="preserve">, </w:t>
+      </w:r>
       <w:r>
         <w:rPr>
           <w:rFonts w:ascii="Calibri" w:hAnsi="Calibri" w:cs="Calibri"/>
@@ -1200,8 +1246,17 @@
           <w:sz w:val="22"/>
           <w:szCs w:val="22"/>
         </w:rPr>
+      </w:r>
+      <w:r>
+        <w:rPr>
+          <w:rFonts w:ascii="Calibri" w:hAnsi="Calibri" w:cs="Calibri"/>
+          <w:b/>
+          <w:noProof/>
+          <w:sz w:val="22"/>
+          <w:szCs w:val="22"/>
+        </w:rPr>
         <w:pict w14:anchorId="24F595CF">
-          <v:rect id="_x0000_i1028" alt="" style="width:451.3pt;height:.05pt;mso-width-percent:0;mso-height-percent:0;mso-width-percent:0;mso-height-percent:0" o:hralign="center" o:hrstd="t" o:hr="t" fillcolor="#a0a0a0" stroked="f"/>
+          <v:rect id="_x0000_i1029" alt="" style="width:451.3pt;height:.05pt;mso-width-percent:0;mso-height-percent:0;mso-width-percent:0;mso-height-percent:0" o:hralign="center" o:hrstd="t" o:hr="t" fillcolor="#a0a0a0" stroked="f"/>
         </w:pict>
       </w:r>
     </w:p>
@@ -1627,8 +1682,17 @@
           <w:sz w:val="22"/>
           <w:szCs w:val="22"/>
         </w:rPr>
+      </w:r>
+      <w:r>
+        <w:rPr>
+          <w:rFonts w:ascii="Calibri" w:hAnsi="Calibri" w:cs="Calibri"/>
+          <w:b/>
+          <w:noProof/>
+          <w:sz w:val="22"/>
+          <w:szCs w:val="22"/>
+        </w:rPr>
         <w:pict w14:anchorId="34603B68">
-          <v:rect id="_x0000_i1027" alt="" style="width:451.3pt;height:.05pt;mso-width-percent:0;mso-height-percent:0;mso-width-percent:0;mso-height-percent:0" o:hralign="center" o:hrstd="t" o:hr="t" fillcolor="#a0a0a0" stroked="f"/>
+          <v:rect id="_x0000_i1030" alt="" style="width:451.3pt;height:.05pt;mso-width-percent:0;mso-height-percent:0;mso-width-percent:0;mso-height-percent:0" o:hralign="center" o:hrstd="t" o:hr="t" fillcolor="#a0a0a0" stroked="f"/>
         </w:pict>
       </w:r>
     </w:p>
@@ -1682,18 +1746,19 @@
           <w:sz w:val="20"/>
           <w:szCs w:val="20"/>
         </w:rPr>
-        <w:t> </w:t>
-      </w:r>
-    </w:p>
-    <w:p>
-      <w:pPr>
-        <w:rPr>
-          <w:rFonts w:ascii="Calibri" w:hAnsi="Calibri" w:cs="Calibri"/>
-          <w:bCs/>
-          <w:sz w:val="20"/>
-          <w:szCs w:val="20"/>
-        </w:rPr>
-      </w:pPr>
+        <w:t>,</w:t>
+      </w:r>
+      <w:r>
+        <w:rPr>
+          <w:rFonts w:ascii="Calibri" w:hAnsi="Calibri" w:cs="Calibri"/>
+          <w:b/>
+          <w:i/>
+          <w:iCs/>
+          <w:sz w:val="20"/>
+          <w:szCs w:val="20"/>
+        </w:rPr>
+        <w:t xml:space="preserve"> </w:t>
+      </w:r>
       <w:r>
         <w:rPr>
           <w:rFonts w:ascii="Calibri" w:hAnsi="Calibri" w:cs="Calibri"/>
@@ -1826,18 +1891,8 @@
           <w:sz w:val="20"/>
           <w:szCs w:val="20"/>
         </w:rPr>
-        <w:t> </w:t>
-      </w:r>
-    </w:p>
-    <w:p>
-      <w:pPr>
-        <w:rPr>
-          <w:rFonts w:ascii="Calibri" w:hAnsi="Calibri" w:cs="Calibri"/>
-          <w:bCs/>
-          <w:sz w:val="20"/>
-          <w:szCs w:val="20"/>
-        </w:rPr>
-      </w:pPr>
+        <w:t xml:space="preserve">, </w:t>
+      </w:r>
       <w:r>
         <w:rPr>
           <w:rFonts w:ascii="Calibri" w:hAnsi="Calibri" w:cs="Calibri"/>
@@ -1984,24 +2039,15 @@
         </w:rPr>
         <w:t>Foundations of Azure Artificial Intelligence</w:t>
       </w:r>
-    </w:p>
-    <w:p>
-      <w:pPr>
-        <w:rPr>
-          <w:rFonts w:ascii="Calibri" w:hAnsi="Calibri" w:cs="Calibri"/>
-          <w:bCs/>
-          <w:sz w:val="20"/>
-          <w:szCs w:val="20"/>
-        </w:rPr>
-      </w:pPr>
       <w:r>
         <w:rPr>
           <w:rFonts w:ascii="Calibri" w:hAnsi="Calibri" w:cs="Calibri"/>
           <w:b/>
-          <w:sz w:val="20"/>
-          <w:szCs w:val="20"/>
-        </w:rPr>
-        <w:t> </w:t>
+          <w:bCs/>
+          <w:sz w:val="20"/>
+          <w:szCs w:val="20"/>
+        </w:rPr>
+        <w:t xml:space="preserve">, </w:t>
       </w:r>
       <w:r>
         <w:rPr>
@@ -2128,16 +2174,17 @@
         </w:rPr>
         <w:t>Cloud Computing: Understanding Core Concepts</w:t>
       </w:r>
-    </w:p>
-    <w:p>
-      <w:pPr>
-        <w:rPr>
-          <w:rFonts w:ascii="Calibri" w:hAnsi="Calibri" w:cs="Calibri"/>
-          <w:bCs/>
-          <w:sz w:val="20"/>
-          <w:szCs w:val="20"/>
-        </w:rPr>
-      </w:pPr>
+      <w:r>
+        <w:rPr>
+          <w:rFonts w:ascii="Calibri" w:hAnsi="Calibri" w:cs="Calibri"/>
+          <w:b/>
+          <w:i/>
+          <w:iCs/>
+          <w:sz w:val="20"/>
+          <w:szCs w:val="20"/>
+        </w:rPr>
+        <w:t xml:space="preserve">, </w:t>
+      </w:r>
       <w:r>
         <w:rPr>
           <w:rFonts w:ascii="Calibri" w:hAnsi="Calibri" w:cs="Calibri"/>
@@ -2247,12 +2294,22 @@
           <w:rFonts w:ascii="Calibri" w:hAnsi="Calibri" w:cs="Calibri"/>
           <w:b/>
           <w:noProof/>
-          <w:color w:val="4EA72E" w:themeColor="accent6"/>
+          <w:color w:val="3A7C22" w:themeColor="accent6" w:themeShade="BF"/>
           <w:sz w:val="22"/>
           <w:szCs w:val="22"/>
         </w:rPr>
+      </w:r>
+      <w:r>
+        <w:rPr>
+          <w:rFonts w:ascii="Calibri" w:hAnsi="Calibri" w:cs="Calibri"/>
+          <w:b/>
+          <w:noProof/>
+          <w:color w:val="3A7C22" w:themeColor="accent6" w:themeShade="BF"/>
+          <w:sz w:val="22"/>
+          <w:szCs w:val="22"/>
+        </w:rPr>
         <w:pict w14:anchorId="51A16C55">
-          <v:rect id="_x0000_i1026" alt="" style="width:451.3pt;height:.05pt;mso-width-percent:0;mso-height-percent:0;mso-width-percent:0;mso-height-percent:0" o:hralign="center" o:hrstd="t" o:hr="t" fillcolor="#a0a0a0" stroked="f"/>
+          <v:rect id="_x0000_i1031" alt="" style="width:451.3pt;height:.05pt;mso-width-percent:0;mso-height-percent:0;mso-width-percent:0;mso-height-percent:0" o:hralign="center" o:hrstd="t" o:hr="t" fillcolor="#a0a0a0" stroked="f"/>
         </w:pict>
       </w:r>
       <w:r>
@@ -2465,8 +2522,17 @@
           <w:sz w:val="22"/>
           <w:szCs w:val="22"/>
         </w:rPr>
+      </w:r>
+      <w:r>
+        <w:rPr>
+          <w:rFonts w:ascii="Calibri" w:hAnsi="Calibri" w:cs="Calibri"/>
+          <w:b/>
+          <w:noProof/>
+          <w:sz w:val="22"/>
+          <w:szCs w:val="22"/>
+        </w:rPr>
         <w:pict w14:anchorId="44A86A5F">
-          <v:rect id="_x0000_i1025" alt="" style="width:451.3pt;height:.05pt;mso-width-percent:0;mso-height-percent:0;mso-width-percent:0;mso-height-percent:0" o:hralign="center" o:hrstd="t" o:hr="t" fillcolor="#a0a0a0" stroked="f"/>
+          <v:rect id="_x0000_i1032" alt="" style="width:451.3pt;height:.05pt;mso-width-percent:0;mso-height-percent:0;mso-width-percent:0;mso-height-percent:0" o:hralign="center" o:hrstd="t" o:hr="t" fillcolor="#a0a0a0" stroked="f"/>
         </w:pict>
       </w:r>
     </w:p>

</xml_diff>

<commit_message>
No code changes detected; skipping commit.
</commit_message>
<xml_diff>
--- a/docs/CV.docx
+++ b/docs/CV.docx
@@ -58,6 +58,18 @@
         </w:rPr>
         <w:t>Student</w:t>
       </w:r>
+    </w:p>
+    <w:p>
+      <w:pPr>
+        <w:rPr>
+          <w:rFonts w:ascii="Calibri" w:hAnsi="Calibri" w:cs="Calibri"/>
+          <w:b/>
+          <w:bCs/>
+          <w:color w:val="3A7C22" w:themeColor="accent6" w:themeShade="BF"/>
+          <w:sz w:val="44"/>
+          <w:szCs w:val="44"/>
+        </w:rPr>
+      </w:pPr>
       <w:r>
         <w:rPr>
           <w:rFonts w:ascii="Calibri" w:hAnsi="Calibri" w:cs="Calibri"/>
@@ -67,18 +79,8 @@
           <w:sz w:val="22"/>
           <w:szCs w:val="22"/>
         </w:rPr>
-      </w:r>
-      <w:r>
-        <w:rPr>
-          <w:rFonts w:ascii="Calibri" w:hAnsi="Calibri" w:cs="Calibri"/>
-          <w:b/>
-          <w:noProof/>
-          <w:color w:val="275317" w:themeColor="accent6" w:themeShade="80"/>
-          <w:sz w:val="22"/>
-          <w:szCs w:val="22"/>
-        </w:rPr>
         <w:pict w14:anchorId="6E0E4F4F">
-          <v:rect id="_x0000_i1025" alt="" style="width:451.3pt;height:.05pt;mso-width-percent:0;mso-height-percent:0;mso-width-percent:0;mso-height-percent:0" o:hralign="center" o:hrstd="t" o:hr="t" fillcolor="#a0a0a0" stroked="f"/>
+          <v:rect id="_x0000_i1032" alt="" style="width:451.3pt;height:.05pt;mso-width-percent:0;mso-height-percent:0;mso-width-percent:0;mso-height-percent:0" o:hralign="center" o:hrstd="t" o:hr="t" fillcolor="#a0a0a0" stroked="f"/>
         </w:pict>
       </w:r>
     </w:p>
@@ -358,6 +360,78 @@
           <w:sz w:val="22"/>
           <w:szCs w:val="22"/>
         </w:rPr>
+        <w:pict w14:anchorId="55A7CB41">
+          <v:rect id="_x0000_i1031" alt="" style="width:451.3pt;height:.05pt;mso-width-percent:0;mso-height-percent:0;mso-width-percent:0;mso-height-percent:0" o:hralign="center" o:hrstd="t" o:hr="t" fillcolor="#a0a0a0" stroked="f"/>
+        </w:pict>
+      </w:r>
+    </w:p>
+    <w:p>
+      <w:pPr>
+        <w:rPr>
+          <w:rFonts w:ascii="Calibri" w:hAnsi="Calibri" w:cs="Calibri"/>
+          <w:b/>
+          <w:color w:val="3A7C22" w:themeColor="accent6" w:themeShade="BF"/>
+          <w:sz w:val="30"/>
+          <w:szCs w:val="30"/>
+        </w:rPr>
+      </w:pPr>
+      <w:r>
+        <w:rPr>
+          <w:rFonts w:ascii="Calibri" w:hAnsi="Calibri" w:cs="Calibri"/>
+          <w:b/>
+          <w:color w:val="3A7C22" w:themeColor="accent6" w:themeShade="BF"/>
+          <w:sz w:val="30"/>
+          <w:szCs w:val="30"/>
+        </w:rPr>
+        <w:t>Personal Statement</w:t>
+      </w:r>
+    </w:p>
+    <w:p>
+      <w:pPr>
+        <w:rPr>
+          <w:rFonts w:ascii="Calibri" w:hAnsi="Calibri" w:cs="Calibri"/>
+          <w:b/>
+          <w:sz w:val="30"/>
+          <w:szCs w:val="30"/>
+        </w:rPr>
+      </w:pPr>
+      <w:r>
+        <w:rPr>
+          <w:rFonts w:ascii="Calibri" w:eastAsia="Times New Roman" w:hAnsi="Calibri" w:cs="Calibri"/>
+          <w:color w:val="000000"/>
+          <w:kern w:val="0"/>
+          <w:sz w:val="20"/>
+          <w:szCs w:val="20"/>
+          <w:lang w:eastAsia="en-GB"/>
+          <w14:ligatures w14:val="none"/>
+        </w:rPr>
+        <w:t xml:space="preserve">Ambitious and detail-oriented Computer Science student at the University of Dundee with a passion for developing innovative software and immersive game experiences. With a strong foundation in software development, artificial intelligence, and database systems, I’ve honed my skills through projects ranging from interactive games using </w:t>
+      </w:r>
+      <w:proofErr w:type="spellStart"/>
+      <w:r>
+        <w:rPr>
+          <w:rFonts w:ascii="Calibri" w:eastAsia="Times New Roman" w:hAnsi="Calibri" w:cs="Calibri"/>
+          <w:color w:val="000000"/>
+          <w:kern w:val="0"/>
+          <w:sz w:val="20"/>
+          <w:szCs w:val="20"/>
+          <w:lang w:eastAsia="en-GB"/>
+          <w14:ligatures w14:val="none"/>
+        </w:rPr>
+        <w:t>Pygame</w:t>
+      </w:r>
+      <w:proofErr w:type="spellEnd"/>
+      <w:r>
+        <w:rPr>
+          <w:rFonts w:ascii="Calibri" w:eastAsia="Times New Roman" w:hAnsi="Calibri" w:cs="Calibri"/>
+          <w:color w:val="000000"/>
+          <w:kern w:val="0"/>
+          <w:sz w:val="20"/>
+          <w:szCs w:val="20"/>
+          <w:lang w:eastAsia="en-GB"/>
+          <w14:ligatures w14:val="none"/>
+        </w:rPr>
+        <w:t xml:space="preserve"> to collaborative applications built in Java. I thrive in dynamic, team-oriented environments and am eager to leverage my technical expertise and leadership skills to tackle real-world challenges.</w:t>
       </w:r>
       <w:r>
         <w:rPr>
@@ -367,98 +441,8 @@
           <w:sz w:val="22"/>
           <w:szCs w:val="22"/>
         </w:rPr>
-        <w:pict w14:anchorId="55A7CB41">
-          <v:rect id="_x0000_i1026" alt="" style="width:451.3pt;height:.05pt;mso-width-percent:0;mso-height-percent:0;mso-width-percent:0;mso-height-percent:0" o:hralign="center" o:hrstd="t" o:hr="t" fillcolor="#a0a0a0" stroked="f"/>
-        </w:pict>
-      </w:r>
-    </w:p>
-    <w:p>
-      <w:pPr>
-        <w:rPr>
-          <w:rFonts w:ascii="Calibri" w:hAnsi="Calibri" w:cs="Calibri"/>
-          <w:b/>
-          <w:color w:val="3A7C22" w:themeColor="accent6" w:themeShade="BF"/>
-          <w:sz w:val="30"/>
-          <w:szCs w:val="30"/>
-        </w:rPr>
-      </w:pPr>
-      <w:r>
-        <w:rPr>
-          <w:rFonts w:ascii="Calibri" w:hAnsi="Calibri" w:cs="Calibri"/>
-          <w:b/>
-          <w:color w:val="3A7C22" w:themeColor="accent6" w:themeShade="BF"/>
-          <w:sz w:val="30"/>
-          <w:szCs w:val="30"/>
-        </w:rPr>
-        <w:t>Personal Statement</w:t>
-      </w:r>
-    </w:p>
-    <w:p>
-      <w:pPr>
-        <w:rPr>
-          <w:rFonts w:ascii="Calibri" w:hAnsi="Calibri" w:cs="Calibri"/>
-          <w:b/>
-          <w:sz w:val="30"/>
-          <w:szCs w:val="30"/>
-        </w:rPr>
-      </w:pPr>
-      <w:r>
-        <w:rPr>
-          <w:rFonts w:ascii="Calibri" w:eastAsia="Times New Roman" w:hAnsi="Calibri" w:cs="Calibri"/>
-          <w:color w:val="000000"/>
-          <w:kern w:val="0"/>
-          <w:sz w:val="20"/>
-          <w:szCs w:val="20"/>
-          <w:lang w:eastAsia="en-GB"/>
-          <w14:ligatures w14:val="none"/>
-        </w:rPr>
-        <w:t xml:space="preserve">Ambitious and detail-oriented Computer Science student at the University of Dundee with a passion for developing innovative software and immersive game experiences. With a strong foundation in software development, artificial intelligence, and database systems, I’ve honed my skills through projects ranging from interactive games using </w:t>
-      </w:r>
-      <w:proofErr w:type="spellStart"/>
-      <w:r>
-        <w:rPr>
-          <w:rFonts w:ascii="Calibri" w:eastAsia="Times New Roman" w:hAnsi="Calibri" w:cs="Calibri"/>
-          <w:color w:val="000000"/>
-          <w:kern w:val="0"/>
-          <w:sz w:val="20"/>
-          <w:szCs w:val="20"/>
-          <w:lang w:eastAsia="en-GB"/>
-          <w14:ligatures w14:val="none"/>
-        </w:rPr>
-        <w:t>Pygame</w:t>
-      </w:r>
-      <w:proofErr w:type="spellEnd"/>
-      <w:r>
-        <w:rPr>
-          <w:rFonts w:ascii="Calibri" w:eastAsia="Times New Roman" w:hAnsi="Calibri" w:cs="Calibri"/>
-          <w:color w:val="000000"/>
-          <w:kern w:val="0"/>
-          <w:sz w:val="20"/>
-          <w:szCs w:val="20"/>
-          <w:lang w:eastAsia="en-GB"/>
-          <w14:ligatures w14:val="none"/>
-        </w:rPr>
-        <w:t xml:space="preserve"> to collaborative applications built in Java. I thrive in dynamic, team-oriented environments and am eager to leverage my technical expertise and leadership skills to tackle real-world challenges.</w:t>
-      </w:r>
-      <w:r>
-        <w:rPr>
-          <w:rFonts w:ascii="Calibri" w:hAnsi="Calibri" w:cs="Calibri"/>
-          <w:b/>
-          <w:noProof/>
-          <w:sz w:val="22"/>
-          <w:szCs w:val="22"/>
-        </w:rPr>
-      </w:r>
-      <w:r>
-        <w:rPr>
-          <w:rFonts w:ascii="Calibri" w:hAnsi="Calibri" w:cs="Calibri"/>
-          <w:b/>
-          <w:noProof/>
-          <w:sz w:val="22"/>
-          <w:szCs w:val="22"/>
-        </w:rPr>
         <w:pict w14:anchorId="03210197">
-          <v:rect id="_x0000_i1027" alt="" style="width:451.3pt;height:.05pt;mso-width-percent:0;mso-height-percent:0;mso-width-percent:0;mso-height-percent:0" o:hralign="center" o:hrstd="t" o:hr="t" fillcolor="#a0a0a0" stroked="f"/>
+          <v:rect id="_x0000_i1030" alt="" style="width:451.3pt;height:.05pt;mso-width-percent:0;mso-height-percent:0;mso-width-percent:0;mso-height-percent:0" o:hralign="center" o:hrstd="t" o:hr="t" fillcolor="#a0a0a0" stroked="f"/>
         </w:pict>
       </w:r>
     </w:p>
@@ -1063,17 +1047,8 @@
           <w:sz w:val="22"/>
           <w:szCs w:val="22"/>
         </w:rPr>
-      </w:r>
-      <w:r>
-        <w:rPr>
-          <w:rFonts w:ascii="Calibri" w:hAnsi="Calibri" w:cs="Calibri"/>
-          <w:b/>
-          <w:noProof/>
-          <w:sz w:val="22"/>
-          <w:szCs w:val="22"/>
-        </w:rPr>
         <w:pict w14:anchorId="15398CFC">
-          <v:rect id="_x0000_i1028" alt="" style="width:451.3pt;height:.05pt;mso-width-percent:0;mso-height-percent:0;mso-width-percent:0;mso-height-percent:0" o:hralign="center" o:hrstd="t" o:hr="t" fillcolor="#a0a0a0" stroked="f"/>
+          <v:rect id="_x0000_i1029" alt="" style="width:451.3pt;height:.05pt;mso-width-percent:0;mso-height-percent:0;mso-width-percent:0;mso-height-percent:0" o:hralign="center" o:hrstd="t" o:hr="t" fillcolor="#a0a0a0" stroked="f"/>
         </w:pict>
       </w:r>
     </w:p>
@@ -1246,17 +1221,8 @@
           <w:sz w:val="22"/>
           <w:szCs w:val="22"/>
         </w:rPr>
-      </w:r>
-      <w:r>
-        <w:rPr>
-          <w:rFonts w:ascii="Calibri" w:hAnsi="Calibri" w:cs="Calibri"/>
-          <w:b/>
-          <w:noProof/>
-          <w:sz w:val="22"/>
-          <w:szCs w:val="22"/>
-        </w:rPr>
         <w:pict w14:anchorId="24F595CF">
-          <v:rect id="_x0000_i1029" alt="" style="width:451.3pt;height:.05pt;mso-width-percent:0;mso-height-percent:0;mso-width-percent:0;mso-height-percent:0" o:hralign="center" o:hrstd="t" o:hr="t" fillcolor="#a0a0a0" stroked="f"/>
+          <v:rect id="_x0000_i1028" alt="" style="width:451.3pt;height:.05pt;mso-width-percent:0;mso-height-percent:0;mso-width-percent:0;mso-height-percent:0" o:hralign="center" o:hrstd="t" o:hr="t" fillcolor="#a0a0a0" stroked="f"/>
         </w:pict>
       </w:r>
     </w:p>
@@ -1475,26 +1441,6 @@
         </w:rPr>
         <w:t>Strengthened Python skills in system-level programming and CLI development.</w:t>
       </w:r>
-    </w:p>
-    <w:p>
-      <w:pPr>
-        <w:rPr>
-          <w:rFonts w:ascii="Calibri" w:hAnsi="Calibri" w:cs="Calibri"/>
-          <w:sz w:val="20"/>
-          <w:szCs w:val="20"/>
-        </w:rPr>
-      </w:pPr>
-    </w:p>
-    <w:p>
-      <w:pPr>
-        <w:rPr>
-          <w:rFonts w:ascii="Calibri" w:hAnsi="Calibri" w:cs="Calibri"/>
-          <w:b/>
-          <w:bCs/>
-          <w:sz w:val="20"/>
-          <w:szCs w:val="20"/>
-        </w:rPr>
-      </w:pPr>
       <w:r>
         <w:rPr>
           <w:rFonts w:ascii="Calibri" w:hAnsi="Calibri" w:cs="Calibri"/>
@@ -1682,17 +1628,8 @@
           <w:sz w:val="22"/>
           <w:szCs w:val="22"/>
         </w:rPr>
-      </w:r>
-      <w:r>
-        <w:rPr>
-          <w:rFonts w:ascii="Calibri" w:hAnsi="Calibri" w:cs="Calibri"/>
-          <w:b/>
-          <w:noProof/>
-          <w:sz w:val="22"/>
-          <w:szCs w:val="22"/>
-        </w:rPr>
         <w:pict w14:anchorId="34603B68">
-          <v:rect id="_x0000_i1030" alt="" style="width:451.3pt;height:.05pt;mso-width-percent:0;mso-height-percent:0;mso-width-percent:0;mso-height-percent:0" o:hralign="center" o:hrstd="t" o:hr="t" fillcolor="#a0a0a0" stroked="f"/>
+          <v:rect id="_x0000_i1027" alt="" style="width:451.3pt;height:.05pt;mso-width-percent:0;mso-height-percent:0;mso-width-percent:0;mso-height-percent:0" o:hralign="center" o:hrstd="t" o:hr="t" fillcolor="#a0a0a0" stroked="f"/>
         </w:pict>
       </w:r>
     </w:p>
@@ -1937,27 +1874,7 @@
           <w:sz w:val="20"/>
           <w:szCs w:val="20"/>
         </w:rPr>
-        <w:t xml:space="preserve">Learned machine learning fundamentals using AWS AI/ML tools (Amazon </w:t>
-      </w:r>
-      <w:proofErr w:type="spellStart"/>
-      <w:r>
-        <w:rPr>
-          <w:rFonts w:ascii="Calibri" w:hAnsi="Calibri" w:cs="Calibri"/>
-          <w:bCs/>
-          <w:sz w:val="20"/>
-          <w:szCs w:val="20"/>
-        </w:rPr>
-        <w:t>SageMaker</w:t>
-      </w:r>
-      <w:proofErr w:type="spellEnd"/>
-      <w:r>
-        <w:rPr>
-          <w:rFonts w:ascii="Calibri" w:hAnsi="Calibri" w:cs="Calibri"/>
-          <w:bCs/>
-          <w:sz w:val="20"/>
-          <w:szCs w:val="20"/>
-        </w:rPr>
-        <w:t>)</w:t>
+        <w:t>Learned machine learning fundamentals using AWS AI/ML tools (Amazon SageMaker)</w:t>
       </w:r>
     </w:p>
     <w:p>
@@ -2298,18 +2215,8 @@
           <w:sz w:val="22"/>
           <w:szCs w:val="22"/>
         </w:rPr>
-      </w:r>
-      <w:r>
-        <w:rPr>
-          <w:rFonts w:ascii="Calibri" w:hAnsi="Calibri" w:cs="Calibri"/>
-          <w:b/>
-          <w:noProof/>
-          <w:color w:val="3A7C22" w:themeColor="accent6" w:themeShade="BF"/>
-          <w:sz w:val="22"/>
-          <w:szCs w:val="22"/>
-        </w:rPr>
         <w:pict w14:anchorId="51A16C55">
-          <v:rect id="_x0000_i1031" alt="" style="width:451.3pt;height:.05pt;mso-width-percent:0;mso-height-percent:0;mso-width-percent:0;mso-height-percent:0" o:hralign="center" o:hrstd="t" o:hr="t" fillcolor="#a0a0a0" stroked="f"/>
+          <v:rect id="_x0000_i1026" alt="" style="width:451.3pt;height:.05pt;mso-width-percent:0;mso-height-percent:0;mso-width-percent:0;mso-height-percent:0" o:hralign="center" o:hrstd="t" o:hr="t" fillcolor="#a0a0a0" stroked="f"/>
         </w:pict>
       </w:r>
       <w:r>
@@ -2522,17 +2429,8 @@
           <w:sz w:val="22"/>
           <w:szCs w:val="22"/>
         </w:rPr>
-      </w:r>
-      <w:r>
-        <w:rPr>
-          <w:rFonts w:ascii="Calibri" w:hAnsi="Calibri" w:cs="Calibri"/>
-          <w:b/>
-          <w:noProof/>
-          <w:sz w:val="22"/>
-          <w:szCs w:val="22"/>
-        </w:rPr>
         <w:pict w14:anchorId="44A86A5F">
-          <v:rect id="_x0000_i1032" alt="" style="width:451.3pt;height:.05pt;mso-width-percent:0;mso-height-percent:0;mso-width-percent:0;mso-height-percent:0" o:hralign="center" o:hrstd="t" o:hr="t" fillcolor="#a0a0a0" stroked="f"/>
+          <v:rect id="_x0000_i1025" alt="" style="width:451.3pt;height:.05pt;mso-width-percent:0;mso-height-percent:0;mso-width-percent:0;mso-height-percent:0" o:hralign="center" o:hrstd="t" o:hr="t" fillcolor="#a0a0a0" stroked="f"/>
         </w:pict>
       </w:r>
     </w:p>

</xml_diff>